<commit_message>
small changes course description
</commit_message>
<xml_diff>
--- a/Syllabus_Kim.docx
+++ b/Syllabus_Kim.docx
@@ -675,7 +675,7 @@
               <w:spacing w:line="259" w:lineRule="exact"/>
               <w:ind w:firstLine="92"/>
               <w:rPr>
-                <w:rFonts w:ascii="Times New Roman" w:hAnsi="Times New Roman" w:hint="eastAsia"/>
+                <w:rFonts w:ascii="Times New Roman" w:hAnsi="Times New Roman"/>
                 <w:w w:val="90"/>
               </w:rPr>
             </w:pPr>
@@ -818,7 +818,7 @@
               <w:spacing w:line="320" w:lineRule="exact"/>
               <w:ind w:firstLine="121"/>
               <w:rPr>
-                <w:rFonts w:ascii="Times New Roman" w:hAnsi="Times New Roman" w:hint="eastAsia"/>
+                <w:rFonts w:ascii="Times New Roman" w:hAnsi="Times New Roman"/>
                 <w:w w:val="90"/>
               </w:rPr>
             </w:pPr>
@@ -870,7 +870,7 @@
               <w:spacing w:line="320" w:lineRule="exact"/>
               <w:ind w:firstLine="121"/>
               <w:rPr>
-                <w:rFonts w:ascii="Times New Roman" w:hAnsi="Times New Roman" w:hint="eastAsia"/>
+                <w:rFonts w:ascii="Times New Roman" w:hAnsi="Times New Roman"/>
                 <w:w w:val="90"/>
               </w:rPr>
             </w:pPr>
@@ -1188,7 +1188,17 @@
                 <w:bCs/>
                 <w:w w:val="90"/>
               </w:rPr>
-              <w:t xml:space="preserve"> identifiability, Singular Value Decomposition Method, Bounded-noise problem, iterative Method, model parametrization, maximum likelihood estimation </w:t>
+              <w:t xml:space="preserve"> identifiability, Singular Value Decomposition Method, Bounde</w:t>
+            </w:r>
+            <w:bookmarkStart w:id="0" w:name="_GoBack"/>
+            <w:bookmarkEnd w:id="0"/>
+            <w:r>
+              <w:rPr>
+                <w:rFonts w:ascii="Times New Roman" w:hAnsi="Times New Roman"/>
+                <w:bCs/>
+                <w:w w:val="90"/>
+              </w:rPr>
+              <w:t xml:space="preserve">d-noise problem, iterative Method, model parametrization, maximum likelihood estimation </w:t>
             </w:r>
           </w:p>
           <w:p>
@@ -1196,18 +1206,96 @@
               <w:spacing w:line="276" w:lineRule="auto"/>
               <w:ind w:firstLine="92"/>
               <w:rPr>
+                <w:rFonts w:ascii="Times New Roman" w:hAnsi="Times New Roman"/>
+                <w:bCs/>
+                <w:w w:val="90"/>
+              </w:rPr>
+            </w:pPr>
+            <w:r>
+              <w:rPr>
+                <w:rFonts w:ascii="Times New Roman" w:hAnsi="Times New Roman"/>
+                <w:b/>
+                <w:w w:val="90"/>
+              </w:rPr>
+              <w:t xml:space="preserve">Dynamic System Identification: </w:t>
+            </w:r>
+            <w:r>
+              <w:rPr>
+                <w:rFonts w:ascii="Times New Roman" w:hAnsi="Times New Roman"/>
+                <w:bCs/>
+                <w:w w:val="90"/>
+              </w:rPr>
+              <w:t>linear /nonlinear sys</w:t>
+            </w:r>
+            <w:r>
+              <w:rPr>
+                <w:rFonts w:ascii="Times New Roman" w:hAnsi="Times New Roman"/>
+                <w:bCs/>
+                <w:w w:val="90"/>
+              </w:rPr>
+              <w:t>tem identification, Subspace identification, Orthogonal projection method</w:t>
+            </w:r>
+          </w:p>
+          <w:p>
+            <w:pPr>
+              <w:spacing w:line="276" w:lineRule="auto"/>
+              <w:rPr>
+                <w:rFonts w:ascii="Times New Roman" w:hAnsi="Times New Roman"/>
+                <w:bCs/>
+                <w:w w:val="90"/>
+              </w:rPr>
+            </w:pPr>
+            <w:r>
+              <w:rPr>
                 <w:rFonts w:ascii="Times New Roman" w:hAnsi="Times New Roman" w:hint="eastAsia"/>
                 <w:bCs/>
                 <w:w w:val="90"/>
               </w:rPr>
-            </w:pPr>
+              <w:t xml:space="preserve"> </w:t>
+            </w:r>
+            <w:proofErr w:type="spellStart"/>
+            <w:r>
+              <w:rPr>
+                <w:rFonts w:ascii="Times New Roman" w:hAnsi="Times New Roman" w:hint="eastAsia"/>
+                <w:b/>
+                <w:bCs/>
+                <w:w w:val="90"/>
+              </w:rPr>
+              <w:t>Matlab</w:t>
+            </w:r>
+            <w:proofErr w:type="spellEnd"/>
+            <w:r>
+              <w:rPr>
+                <w:rFonts w:ascii="Times New Roman" w:hAnsi="Times New Roman" w:hint="eastAsia"/>
+                <w:b/>
+                <w:bCs/>
+                <w:w w:val="90"/>
+              </w:rPr>
+              <w:t xml:space="preserve"> simulations and verification</w:t>
+            </w:r>
+            <w:r>
+              <w:rPr>
+                <w:rFonts w:ascii="Times New Roman" w:hAnsi="Times New Roman" w:hint="eastAsia"/>
+                <w:bCs/>
+                <w:w w:val="90"/>
+              </w:rPr>
+              <w:t xml:space="preserve"> of real dynamic systems students are associated with.  </w:t>
+            </w:r>
             <w:r>
               <w:rPr>
                 <w:rFonts w:ascii="Times New Roman" w:hAnsi="Times New Roman"/>
-                <w:b/>
-                <w:w w:val="90"/>
-              </w:rPr>
-              <w:t xml:space="preserve">Dynamic System Identification: </w:t>
+                <w:bCs/>
+                <w:w w:val="90"/>
+              </w:rPr>
+              <w:t>T</w:t>
+            </w:r>
+            <w:r>
+              <w:rPr>
+                <w:rFonts w:ascii="Times New Roman" w:hAnsi="Times New Roman" w:hint="eastAsia"/>
+                <w:bCs/>
+                <w:w w:val="90"/>
+              </w:rPr>
+              <w:t xml:space="preserve">he </w:t>
             </w:r>
             <w:r>
               <w:rPr>
@@ -1215,7 +1303,15 @@
                 <w:bCs/>
                 <w:w w:val="90"/>
               </w:rPr>
-              <w:t>linear /nonlinear sys</w:t>
+              <w:t>data taken by students</w:t>
+            </w:r>
+            <w:r>
+              <w:rPr>
+                <w:rFonts w:ascii="Times New Roman" w:hAnsi="Times New Roman" w:hint="eastAsia"/>
+                <w:bCs/>
+                <w:w w:val="90"/>
+              </w:rPr>
+              <w:t xml:space="preserve"> </w:t>
             </w:r>
             <w:r>
               <w:rPr>
@@ -1223,105 +1319,119 @@
                 <w:bCs/>
                 <w:w w:val="90"/>
               </w:rPr>
-              <w:t>tem identification, Subspace identification, Orthogonal projection method</w:t>
-            </w:r>
-          </w:p>
-          <w:p>
-            <w:pPr>
-              <w:spacing w:line="276" w:lineRule="auto"/>
-              <w:rPr>
-                <w:rFonts w:ascii="Times New Roman" w:hAnsi="Times New Roman"/>
-                <w:bCs/>
-                <w:w w:val="90"/>
-              </w:rPr>
-            </w:pPr>
-            <w:r>
-              <w:rPr>
-                <w:rFonts w:ascii="Times New Roman" w:hAnsi="Times New Roman" w:hint="eastAsia"/>
-                <w:bCs/>
-                <w:w w:val="90"/>
-              </w:rPr>
-              <w:t xml:space="preserve"> </w:t>
-            </w:r>
-            <w:proofErr w:type="spellStart"/>
-            <w:r>
-              <w:rPr>
-                <w:rFonts w:ascii="Times New Roman" w:hAnsi="Times New Roman" w:hint="eastAsia"/>
-                <w:b/>
-                <w:bCs/>
-                <w:w w:val="90"/>
-              </w:rPr>
-              <w:t>Matlab</w:t>
-            </w:r>
-            <w:proofErr w:type="spellEnd"/>
-            <w:r>
-              <w:rPr>
-                <w:rFonts w:ascii="Times New Roman" w:hAnsi="Times New Roman" w:hint="eastAsia"/>
-                <w:b/>
-                <w:bCs/>
-                <w:w w:val="90"/>
-              </w:rPr>
-              <w:t xml:space="preserve"> simulations and verification</w:t>
-            </w:r>
-            <w:r>
-              <w:rPr>
-                <w:rFonts w:ascii="Times New Roman" w:hAnsi="Times New Roman" w:hint="eastAsia"/>
-                <w:bCs/>
-                <w:w w:val="90"/>
-              </w:rPr>
-              <w:t xml:space="preserve"> of real dynamic systems students are associated with.  </w:t>
-            </w:r>
-            <w:r>
-              <w:rPr>
-                <w:rFonts w:ascii="Times New Roman" w:hAnsi="Times New Roman"/>
-                <w:bCs/>
-                <w:w w:val="90"/>
-              </w:rPr>
-              <w:t>T</w:t>
-            </w:r>
-            <w:r>
-              <w:rPr>
-                <w:rFonts w:ascii="Times New Roman" w:hAnsi="Times New Roman" w:hint="eastAsia"/>
-                <w:bCs/>
-                <w:w w:val="90"/>
-              </w:rPr>
-              <w:t xml:space="preserve">he </w:t>
-            </w:r>
-            <w:r>
-              <w:rPr>
-                <w:rFonts w:ascii="Times New Roman" w:hAnsi="Times New Roman"/>
-                <w:bCs/>
-                <w:w w:val="90"/>
-              </w:rPr>
-              <w:t>data taken by students</w:t>
-            </w:r>
-            <w:r>
-              <w:rPr>
-                <w:rFonts w:ascii="Times New Roman" w:hAnsi="Times New Roman" w:hint="eastAsia"/>
-                <w:bCs/>
-                <w:w w:val="90"/>
-              </w:rPr>
-              <w:t xml:space="preserve"> </w:t>
-            </w:r>
-            <w:r>
-              <w:rPr>
-                <w:rFonts w:ascii="Times New Roman" w:hAnsi="Times New Roman"/>
-                <w:bCs/>
-                <w:w w:val="90"/>
-              </w:rPr>
               <w:t xml:space="preserve">by themselves </w:t>
             </w:r>
           </w:p>
           <w:p>
             <w:pPr>
-              <w:spacing w:line="276" w:lineRule="auto"/>
-              <w:ind w:firstLine="92"/>
+              <w:pStyle w:val="a6"/>
+              <w:numPr>
+                <w:ilvl w:val="0"/>
+                <w:numId w:val="4"/>
+              </w:numPr>
+              <w:ind w:leftChars="0"/>
               <w:rPr>
                 <w:rFonts w:hint="eastAsia"/>
                 <w:b/>
                 <w:bCs/>
               </w:rPr>
             </w:pPr>
+            <w:r>
+              <w:rPr>
+                <w:rFonts w:hint="eastAsia"/>
+                <w:b/>
+                <w:bCs/>
+              </w:rPr>
+              <w:t>During the course students may collect  a real data related to student</w:t>
+            </w:r>
+            <w:r>
+              <w:rPr>
+                <w:b/>
+                <w:bCs/>
+              </w:rPr>
+              <w:t>’</w:t>
+            </w:r>
+            <w:r>
+              <w:rPr>
+                <w:rFonts w:hint="eastAsia"/>
+                <w:b/>
+                <w:bCs/>
+              </w:rPr>
+              <w:t>s working place,</w:t>
+            </w:r>
+          </w:p>
+          <w:p>
+            <w:pPr>
+              <w:pStyle w:val="a6"/>
+              <w:ind w:leftChars="0" w:left="452"/>
+              <w:rPr>
+                <w:rFonts w:hint="eastAsia"/>
+                <w:b/>
+                <w:bCs/>
+              </w:rPr>
+            </w:pPr>
+            <w:proofErr w:type="gramStart"/>
+            <w:r>
+              <w:rPr>
+                <w:rFonts w:hint="eastAsia"/>
+                <w:b/>
+                <w:bCs/>
+              </w:rPr>
+              <w:t>w</w:t>
+            </w:r>
+            <w:r>
+              <w:rPr>
+                <w:b/>
+                <w:bCs/>
+              </w:rPr>
+              <w:t>hich</w:t>
+            </w:r>
+            <w:proofErr w:type="gramEnd"/>
+            <w:r>
+              <w:rPr>
+                <w:rFonts w:hint="eastAsia"/>
+                <w:b/>
+                <w:bCs/>
+              </w:rPr>
+              <w:t xml:space="preserve"> is a system data or not.</w:t>
+            </w:r>
+          </w:p>
+          <w:p>
+            <w:pPr>
+              <w:pStyle w:val="a6"/>
+              <w:numPr>
+                <w:ilvl w:val="0"/>
+                <w:numId w:val="4"/>
+              </w:numPr>
+              <w:ind w:leftChars="0"/>
+              <w:rPr>
+                <w:b/>
+                <w:bCs/>
+              </w:rPr>
+            </w:pPr>
+            <w:r>
+              <w:rPr>
+                <w:rFonts w:hint="eastAsia"/>
+                <w:b/>
+                <w:bCs/>
+              </w:rPr>
+              <w:t xml:space="preserve">Using the data students may identify  and verify the </w:t>
+            </w:r>
+            <w:r>
+              <w:rPr>
+                <w:b/>
+                <w:bCs/>
+              </w:rPr>
+              <w:t>mathematical</w:t>
+            </w:r>
+            <w:r>
+              <w:rPr>
+                <w:rFonts w:hint="eastAsia"/>
+                <w:b/>
+                <w:bCs/>
+              </w:rPr>
+              <w:t xml:space="preserve"> model to the real system  </w:t>
+            </w:r>
           </w:p>
           <w:p>
             <w:pPr>
@@ -1938,7 +2048,7 @@
               <w:spacing w:line="250" w:lineRule="exact"/>
               <w:ind w:firstLine="262"/>
               <w:rPr>
-                <w:rFonts w:ascii="Times New Roman" w:hAnsi="Times New Roman" w:cs="Times New Roman" w:hint="eastAsia"/>
+                <w:rFonts w:ascii="Times New Roman" w:hAnsi="Times New Roman" w:cs="Times New Roman"/>
                 <w:b/>
                 <w:bCs/>
                 <w:w w:val="90"/>
@@ -2048,7 +2158,6 @@
               <w:spacing w:line="250" w:lineRule="exact"/>
               <w:ind w:firstLine="91"/>
               <w:rPr>
-                <w:rFonts w:hint="eastAsia"/>
                 <w:b/>
                 <w:bCs/>
                 <w:shd w:val="pct15" w:color="auto" w:fill="FFFFFF"/>
@@ -2080,7 +2189,6 @@
               <w:spacing w:line="253" w:lineRule="exact"/>
               <w:ind w:firstLine="91"/>
               <w:rPr>
-                <w:rFonts w:hint="eastAsia"/>
                 <w:b/>
                 <w:bCs/>
                 <w:shd w:val="pct15" w:color="auto" w:fill="FFFFFF"/>
@@ -2127,8 +2235,6 @@
               </w:rPr>
               <w:t>100%</w:t>
             </w:r>
-            <w:bookmarkStart w:id="0" w:name="_GoBack"/>
-            <w:bookmarkEnd w:id="0"/>
           </w:p>
         </w:tc>
       </w:tr>
@@ -2906,6 +3012,118 @@
 <file path=word/numbering.xml><?xml version="1.0" encoding="utf-8"?>
 <w:numbering xmlns:wpc="http://schemas.microsoft.com/office/word/2010/wordprocessingCanvas" xmlns:mc="http://schemas.openxmlformats.org/markup-compatibility/2006" xmlns:o="urn:schemas-microsoft-com:office:office" xmlns:r="http://schemas.openxmlformats.org/officeDocument/2006/relationships" xmlns:m="http://schemas.openxmlformats.org/officeDocument/2006/math" xmlns:v="urn:schemas-microsoft-com:vml" xmlns:wp14="http://schemas.microsoft.com/office/word/2010/wordprocessingDrawing" xmlns:wp="http://schemas.openxmlformats.org/drawingml/2006/wordprocessingDrawing" xmlns:w10="urn:schemas-microsoft-com:office:word" xmlns:w="http://schemas.openxmlformats.org/wordprocessingml/2006/main" xmlns:w14="http://schemas.microsoft.com/office/word/2010/wordml" xmlns:wpg="http://schemas.microsoft.com/office/word/2010/wordprocessingGroup" xmlns:wpi="http://schemas.microsoft.com/office/word/2010/wordprocessingInk" xmlns:wne="http://schemas.microsoft.com/office/word/2006/wordml" xmlns:wps="http://schemas.microsoft.com/office/word/2010/wordprocessingShape" mc:Ignorable="w14 wp14">
   <w:abstractNum w:abstractNumId="0">
+    <w:nsid w:val="307E1DF7"/>
+    <w:multiLevelType w:val="hybridMultilevel"/>
+    <w:tmpl w:val="6B6211FA"/>
+    <w:lvl w:ilvl="0" w:tplc="D1B461E4">
+      <w:numFmt w:val="bullet"/>
+      <w:lvlText w:val=""/>
+      <w:lvlJc w:val="left"/>
+      <w:pPr>
+        <w:ind w:left="452" w:hanging="360"/>
+      </w:pPr>
+      <w:rPr>
+        <w:rFonts w:ascii="Symbol" w:eastAsiaTheme="minorEastAsia" w:hAnsi="Symbol" w:cstheme="minorBidi" w:hint="default"/>
+      </w:rPr>
+    </w:lvl>
+    <w:lvl w:ilvl="1" w:tplc="04090003" w:tentative="1">
+      <w:start w:val="1"/>
+      <w:numFmt w:val="bullet"/>
+      <w:lvlText w:val="o"/>
+      <w:lvlJc w:val="left"/>
+      <w:pPr>
+        <w:ind w:left="1172" w:hanging="360"/>
+      </w:pPr>
+      <w:rPr>
+        <w:rFonts w:ascii="Courier New" w:hAnsi="Courier New" w:cs="Courier New" w:hint="default"/>
+      </w:rPr>
+    </w:lvl>
+    <w:lvl w:ilvl="2" w:tplc="04090005" w:tentative="1">
+      <w:start w:val="1"/>
+      <w:numFmt w:val="bullet"/>
+      <w:lvlText w:val=""/>
+      <w:lvlJc w:val="left"/>
+      <w:pPr>
+        <w:ind w:left="1892" w:hanging="360"/>
+      </w:pPr>
+      <w:rPr>
+        <w:rFonts w:ascii="Wingdings" w:hAnsi="Wingdings" w:hint="default"/>
+      </w:rPr>
+    </w:lvl>
+    <w:lvl w:ilvl="3" w:tplc="04090001" w:tentative="1">
+      <w:start w:val="1"/>
+      <w:numFmt w:val="bullet"/>
+      <w:lvlText w:val=""/>
+      <w:lvlJc w:val="left"/>
+      <w:pPr>
+        <w:ind w:left="2612" w:hanging="360"/>
+      </w:pPr>
+      <w:rPr>
+        <w:rFonts w:ascii="Symbol" w:hAnsi="Symbol" w:hint="default"/>
+      </w:rPr>
+    </w:lvl>
+    <w:lvl w:ilvl="4" w:tplc="04090003" w:tentative="1">
+      <w:start w:val="1"/>
+      <w:numFmt w:val="bullet"/>
+      <w:lvlText w:val="o"/>
+      <w:lvlJc w:val="left"/>
+      <w:pPr>
+        <w:ind w:left="3332" w:hanging="360"/>
+      </w:pPr>
+      <w:rPr>
+        <w:rFonts w:ascii="Courier New" w:hAnsi="Courier New" w:cs="Courier New" w:hint="default"/>
+      </w:rPr>
+    </w:lvl>
+    <w:lvl w:ilvl="5" w:tplc="04090005" w:tentative="1">
+      <w:start w:val="1"/>
+      <w:numFmt w:val="bullet"/>
+      <w:lvlText w:val=""/>
+      <w:lvlJc w:val="left"/>
+      <w:pPr>
+        <w:ind w:left="4052" w:hanging="360"/>
+      </w:pPr>
+      <w:rPr>
+        <w:rFonts w:ascii="Wingdings" w:hAnsi="Wingdings" w:hint="default"/>
+      </w:rPr>
+    </w:lvl>
+    <w:lvl w:ilvl="6" w:tplc="04090001" w:tentative="1">
+      <w:start w:val="1"/>
+      <w:numFmt w:val="bullet"/>
+      <w:lvlText w:val=""/>
+      <w:lvlJc w:val="left"/>
+      <w:pPr>
+        <w:ind w:left="4772" w:hanging="360"/>
+      </w:pPr>
+      <w:rPr>
+        <w:rFonts w:ascii="Symbol" w:hAnsi="Symbol" w:hint="default"/>
+      </w:rPr>
+    </w:lvl>
+    <w:lvl w:ilvl="7" w:tplc="04090003" w:tentative="1">
+      <w:start w:val="1"/>
+      <w:numFmt w:val="bullet"/>
+      <w:lvlText w:val="o"/>
+      <w:lvlJc w:val="left"/>
+      <w:pPr>
+        <w:ind w:left="5492" w:hanging="360"/>
+      </w:pPr>
+      <w:rPr>
+        <w:rFonts w:ascii="Courier New" w:hAnsi="Courier New" w:cs="Courier New" w:hint="default"/>
+      </w:rPr>
+    </w:lvl>
+    <w:lvl w:ilvl="8" w:tplc="04090005" w:tentative="1">
+      <w:start w:val="1"/>
+      <w:numFmt w:val="bullet"/>
+      <w:lvlText w:val=""/>
+      <w:lvlJc w:val="left"/>
+      <w:pPr>
+        <w:ind w:left="6212" w:hanging="360"/>
+      </w:pPr>
+      <w:rPr>
+        <w:rFonts w:ascii="Wingdings" w:hAnsi="Wingdings" w:hint="default"/>
+      </w:rPr>
+    </w:lvl>
+  </w:abstractNum>
+  <w:abstractNum w:abstractNumId="1">
     <w:nsid w:val="4FB9269E"/>
     <w:multiLevelType w:val="hybridMultilevel"/>
     <w:tmpl w:val="A9D850EC"/>
@@ -2994,7 +3212,7 @@
       </w:pPr>
     </w:lvl>
   </w:abstractNum>
-  <w:abstractNum w:abstractNumId="1">
+  <w:abstractNum w:abstractNumId="2">
     <w:nsid w:val="6BEA3D50"/>
     <w:multiLevelType w:val="hybridMultilevel"/>
     <w:tmpl w:val="8C10ACD0"/>
@@ -3107,7 +3325,7 @@
       </w:rPr>
     </w:lvl>
   </w:abstractNum>
-  <w:abstractNum w:abstractNumId="2">
+  <w:abstractNum w:abstractNumId="3">
     <w:nsid w:val="7CB8719C"/>
     <w:multiLevelType w:val="hybridMultilevel"/>
     <w:tmpl w:val="0A7C7060"/>
@@ -3197,12 +3415,15 @@
     </w:lvl>
   </w:abstractNum>
   <w:num w:numId="1">
+    <w:abstractNumId w:val="3"/>
+  </w:num>
+  <w:num w:numId="2">
     <w:abstractNumId w:val="2"/>
   </w:num>
-  <w:num w:numId="2">
+  <w:num w:numId="3">
     <w:abstractNumId w:val="1"/>
   </w:num>
-  <w:num w:numId="3">
+  <w:num w:numId="4">
     <w:abstractNumId w:val="0"/>
   </w:num>
 </w:numbering>

</xml_diff>